<commit_message>
Archivo de datos de la empresa agregada
</commit_message>
<xml_diff>
--- a/Reporte de estadías.docx
+++ b/Reporte de estadías.docx
@@ -1,6 +1,6 @@
 
 <file path=word/document.xml><?xml version="1.0" encoding="utf-8"?>
-<w:document xmlns:wpc="http://schemas.microsoft.com/office/word/2010/wordprocessingCanvas" xmlns:cx="http://schemas.microsoft.com/office/drawing/2014/chartex" xmlns:cx1="http://schemas.microsoft.com/office/drawing/2015/9/8/chartex" xmlns:cx2="http://schemas.microsoft.com/office/drawing/2015/10/21/chartex" xmlns:cx3="http://schemas.microsoft.com/office/drawing/2016/5/9/chartex" xmlns:cx4="http://schemas.microsoft.com/office/drawing/2016/5/10/chartex" xmlns:cx5="http://schemas.microsoft.com/office/drawing/2016/5/11/chartex" xmlns:cx6="http://schemas.microsoft.com/office/drawing/2016/5/12/chartex" xmlns:cx7="http://schemas.microsoft.com/office/drawing/2016/5/13/chartex" xmlns:cx8="http://schemas.microsoft.com/office/drawing/2016/5/14/chartex" xmlns:mc="http://schemas.openxmlformats.org/markup-compatibility/2006" xmlns:aink="http://schemas.microsoft.com/office/drawing/2016/ink" xmlns:am3d="http://schemas.microsoft.com/office/drawing/2017/model3d" xmlns:o="urn:schemas-microsoft-com:office:office" xmlns:r="http://schemas.openxmlformats.org/officeDocument/2006/relationships" xmlns:m="http://schemas.openxmlformats.org/officeDocument/2006/math" xmlns:v="urn:schemas-microsoft-com:vml" xmlns:wp14="http://schemas.microsoft.com/office/word/2010/wordprocessingDrawing" xmlns:wp="http://schemas.openxmlformats.org/drawingml/2006/wordprocessingDrawing" xmlns:w10="urn:schemas-microsoft-com:office:word" xmlns:w="http://schemas.openxmlformats.org/wordprocessingml/2006/main" xmlns:w14="http://schemas.microsoft.com/office/word/2010/wordml" xmlns:w15="http://schemas.microsoft.com/office/word/2012/wordml" xmlns:w16cex="http://schemas.microsoft.com/office/word/2018/wordml/cex" xmlns:w16cid="http://schemas.microsoft.com/office/word/2016/wordml/cid" xmlns:w16="http://schemas.microsoft.com/office/word/2018/wordml" xmlns:w16sdtdh="http://schemas.microsoft.com/office/word/2020/wordml/sdtdatahash" xmlns:w16se="http://schemas.microsoft.com/office/word/2015/wordml/symex" xmlns:wpg="http://schemas.microsoft.com/office/word/2010/wordprocessingGroup" xmlns:wpi="http://schemas.microsoft.com/office/word/2010/wordprocessingInk" xmlns:wne="http://schemas.microsoft.com/office/word/2006/wordml" xmlns:wps="http://schemas.microsoft.com/office/word/2010/wordprocessingShape" mc:Ignorable="w14 w15 w16se w16cid w16 w16cex w16sdtdh wp14">
+<w:document xmlns:wpc="http://schemas.microsoft.com/office/word/2010/wordprocessingCanvas" xmlns:cx="http://schemas.microsoft.com/office/drawing/2014/chartex" xmlns:cx1="http://schemas.microsoft.com/office/drawing/2015/9/8/chartex" xmlns:cx2="http://schemas.microsoft.com/office/drawing/2015/10/21/chartex" xmlns:cx3="http://schemas.microsoft.com/office/drawing/2016/5/9/chartex" xmlns:cx4="http://schemas.microsoft.com/office/drawing/2016/5/10/chartex" xmlns:cx5="http://schemas.microsoft.com/office/drawing/2016/5/11/chartex" xmlns:cx6="http://schemas.microsoft.com/office/drawing/2016/5/12/chartex" xmlns:cx7="http://schemas.microsoft.com/office/drawing/2016/5/13/chartex" xmlns:cx8="http://schemas.microsoft.com/office/drawing/2016/5/14/chartex" xmlns:mc="http://schemas.openxmlformats.org/markup-compatibility/2006" xmlns:aink="http://schemas.microsoft.com/office/drawing/2016/ink" xmlns:am3d="http://schemas.microsoft.com/office/drawing/2017/model3d" xmlns:o="urn:schemas-microsoft-com:office:office" xmlns:r="http://schemas.openxmlformats.org/officeDocument/2006/relationships" xmlns:m="http://schemas.openxmlformats.org/officeDocument/2006/math" xmlns:v="urn:schemas-microsoft-com:vml" xmlns:wp14="http://schemas.microsoft.com/office/word/2010/wordprocessingDrawing" xmlns:wp="http://schemas.openxmlformats.org/drawingml/2006/wordprocessingDrawing" xmlns:w10="urn:schemas-microsoft-com:office:word" xmlns:w="http://schemas.openxmlformats.org/wordprocessingml/2006/main" xmlns:w14="http://schemas.microsoft.com/office/word/2010/wordml" xmlns:w15="http://schemas.microsoft.com/office/word/2012/wordml" xmlns:w16cid="http://schemas.microsoft.com/office/word/2016/wordml/cid" xmlns:w16se="http://schemas.microsoft.com/office/word/2015/wordml/symex" xmlns:wpg="http://schemas.microsoft.com/office/word/2010/wordprocessingGroup" xmlns:wpi="http://schemas.microsoft.com/office/word/2010/wordprocessingInk" xmlns:wne="http://schemas.microsoft.com/office/word/2006/wordml" xmlns:wps="http://schemas.microsoft.com/office/word/2010/wordprocessingShape" mc:Ignorable="w14 w15 w16se w16cid wp14">
   <w:body>
     <w:p>
       <w:pPr>
@@ -3152,27 +3152,14 @@
           <w:color w:val="0070C0"/>
         </w:rPr>
       </w:pPr>
-      <w:proofErr w:type="spellStart"/>
-      <w:r>
-        <w:t>Wurth</w:t>
-      </w:r>
-      <w:proofErr w:type="spellEnd"/>
-      <w:r>
-        <w:t xml:space="preserve"> es una</w:t>
+      <w:r>
+        <w:t>Wurth es una</w:t>
       </w:r>
       <w:r>
         <w:t xml:space="preserve"> </w:t>
       </w:r>
       <w:r>
-        <w:t xml:space="preserve">empresa especializada en ofrecer y comercializar productos de construcción, automóviles y herramientas. Su enfoque principal radica en mantener los más altos estándares de calidad, lo que se traduce en la garantía de excelencia en sus productos. Además, </w:t>
-      </w:r>
-      <w:proofErr w:type="spellStart"/>
-      <w:r>
-        <w:t>Wurth</w:t>
-      </w:r>
-      <w:proofErr w:type="spellEnd"/>
-      <w:r>
-        <w:t xml:space="preserve"> se destaca por emplear las mejores herramientas y estándares disponibles, con el objetivo de lograr una mejora continua en todas sus operaciones. Para ello, la empresa tiene en cuenta de manera prioritaria las necesidades y requerimientos del mercado</w:t>
+        <w:t>empresa especializada en ofrecer y comercializar productos de construcción, automóviles y herramientas. Su enfoque principal radica en mantener los más altos estándares de calidad, lo que se traduce en la garantía de excelencia en sus productos. Además, Wurth se destaca por emplear las mejores herramientas y estándares disponibles, con el objetivo de lograr una mejora continua en todas sus operaciones. Para ello, la empresa tiene en cuenta de manera prioritaria las necesidades y requerimientos del mercado</w:t>
       </w:r>
       <w:r>
         <w:t>.</w:t>
@@ -3256,25 +3243,51 @@
       <w:r>
         <w:t xml:space="preserve">Figura </w:t>
       </w:r>
-      <w:fldSimple w:instr=" STYLEREF 1 \s ">
-        <w:r>
-          <w:rPr>
-            <w:noProof/>
-          </w:rPr>
-          <w:t>1</w:t>
-        </w:r>
-      </w:fldSimple>
+      <w:r>
+        <w:fldChar w:fldCharType="begin"/>
+      </w:r>
+      <w:r>
+        <w:instrText xml:space="preserve"> STYLEREF 1 \s </w:instrText>
+      </w:r>
+      <w:r>
+        <w:fldChar w:fldCharType="separate"/>
+      </w:r>
+      <w:r>
+        <w:rPr>
+          <w:noProof/>
+        </w:rPr>
+        <w:t>1</w:t>
+      </w:r>
+      <w:r>
+        <w:rPr>
+          <w:noProof/>
+        </w:rPr>
+        <w:fldChar w:fldCharType="end"/>
+      </w:r>
       <w:r>
         <w:t>.</w:t>
       </w:r>
-      <w:fldSimple w:instr=" SEQ Figura \* ARABIC \s 1 ">
-        <w:r>
-          <w:rPr>
-            <w:noProof/>
-          </w:rPr>
-          <w:t>1</w:t>
-        </w:r>
-      </w:fldSimple>
+      <w:r>
+        <w:fldChar w:fldCharType="begin"/>
+      </w:r>
+      <w:r>
+        <w:instrText xml:space="preserve"> SEQ Figura \* ARABIC \s 1 </w:instrText>
+      </w:r>
+      <w:r>
+        <w:fldChar w:fldCharType="separate"/>
+      </w:r>
+      <w:r>
+        <w:rPr>
+          <w:noProof/>
+        </w:rPr>
+        <w:t>1</w:t>
+      </w:r>
+      <w:r>
+        <w:rPr>
+          <w:noProof/>
+        </w:rPr>
+        <w:fldChar w:fldCharType="end"/>
+      </w:r>
       <w:r>
         <w:rPr>
           <w:i/>
@@ -3293,141 +3306,129 @@
         <w:rPr>
           <w:i/>
           <w:iCs/>
-          <w:color w:val="FF0000"/>
         </w:rPr>
       </w:pPr>
     </w:p>
     <w:p>
       <w:pPr>
         <w:jc w:val="both"/>
+      </w:pPr>
+      <w:r>
+        <w:t>Wurth se encuentra ubicada en</w:t>
+      </w:r>
+      <w:r>
+        <w:t xml:space="preserve"> </w:t>
+      </w:r>
+      <w:proofErr w:type="spellStart"/>
+      <w:r>
+        <w:t>Carr</w:t>
+      </w:r>
+      <w:proofErr w:type="spellEnd"/>
+      <w:r>
+        <w:t>. Temixco - Emiliano Zapata Lote 17, Bodega 1 Desarrollo Industrial Emiliano Zapata (D.I.E.Z.), Col. Palo Escrito C.P. 62760 Emiliano Zapata, Morelos frente al C5. Wurth cuenta con un total de 700 empleados</w:t>
+      </w:r>
+      <w:r>
+        <w:t xml:space="preserve"> los cuales están distribuidos en las diferentes áreas: Recursos Humanos, Sistemas, </w:t>
+      </w:r>
+      <w:proofErr w:type="spellStart"/>
+      <w:r>
+        <w:t>Call</w:t>
+      </w:r>
+      <w:proofErr w:type="spellEnd"/>
+      <w:r>
+        <w:t xml:space="preserve"> Center, Productos, Almacén, Mantenimiento y Marketing.</w:t>
+      </w:r>
+    </w:p>
+    <w:p>
+      <w:pPr>
+        <w:jc w:val="both"/>
         <w:rPr>
           <w:color w:val="0070C0"/>
         </w:rPr>
       </w:pPr>
+    </w:p>
+    <w:p>
+      <w:pPr>
+        <w:jc w:val="both"/>
+        <w:rPr>
+          <w:color w:val="0070C0"/>
+        </w:rPr>
+      </w:pPr>
+      <w:r>
+        <w:rPr>
+          <w:color w:val="0070C0"/>
+        </w:rPr>
+        <w:t>Este proyecto se realizará bajo la tutela de la Lic. Mariana Miguel Moreno, Licenciada en Lenguas extranjeras por la Universidad Autónoma del Estado de México (UAEM), que actualmente desempeña el cargo de coordinadora de vinculación.</w:t>
+      </w:r>
+    </w:p>
+    <w:p>
+      <w:pPr>
+        <w:jc w:val="both"/>
+        <w:rPr>
+          <w:color w:val="0070C0"/>
+        </w:rPr>
+      </w:pPr>
+      <w:bookmarkStart w:id="3" w:name="_GoBack"/>
+      <w:bookmarkEnd w:id="3"/>
+    </w:p>
+    <w:p>
+      <w:pPr>
+        <w:pStyle w:val="Ttulo2"/>
+      </w:pPr>
+      <w:bookmarkStart w:id="4" w:name="_Toc103865164"/>
+      <w:r>
+        <w:t>Antecedentes del proyecto</w:t>
+      </w:r>
+      <w:bookmarkEnd w:id="4"/>
+    </w:p>
+    <w:p/>
+    <w:p>
+      <w:pPr>
+        <w:jc w:val="both"/>
+        <w:rPr>
+          <w:color w:val="FF0000"/>
+        </w:rPr>
+      </w:pPr>
+      <w:r>
+        <w:rPr>
+          <w:color w:val="FF0000"/>
+        </w:rPr>
+        <w:t xml:space="preserve">Debe incluir </w:t>
+      </w:r>
+      <w:r>
+        <w:rPr>
+          <w:color w:val="FF0000"/>
+        </w:rPr>
+        <w:t>los antecedentes del proyecto y deben estar relacionados con las actividades de la empresa, descritas en la sección anterior. Por ejemplo:</w:t>
+      </w:r>
+    </w:p>
+    <w:p/>
+    <w:p>
+      <w:pPr>
+        <w:jc w:val="both"/>
+        <w:rPr>
+          <w:color w:val="0070C0"/>
+        </w:rPr>
+      </w:pPr>
+      <w:r>
+        <w:rPr>
+          <w:color w:val="0070C0"/>
+        </w:rPr>
+        <w:t xml:space="preserve">Actualmente, </w:t>
+      </w:r>
       <w:proofErr w:type="spellStart"/>
       <w:r>
         <w:rPr>
           <w:color w:val="0070C0"/>
         </w:rPr>
-        <w:t>Wurth</w:t>
+        <w:t>BeeckerCo</w:t>
       </w:r>
       <w:proofErr w:type="spellEnd"/>
       <w:r>
         <w:rPr>
           <w:color w:val="0070C0"/>
         </w:rPr>
-        <w:t xml:space="preserve"> se encuentra ubicada </w:t>
-      </w:r>
-      <w:proofErr w:type="gramStart"/>
-      <w:r>
-        <w:rPr>
-          <w:color w:val="0070C0"/>
-        </w:rPr>
-        <w:t xml:space="preserve">en </w:t>
-      </w:r>
-      <w:r>
-        <w:rPr>
-          <w:color w:val="0070C0"/>
-        </w:rPr>
-        <w:t>.</w:t>
-      </w:r>
-      <w:proofErr w:type="gramEnd"/>
-    </w:p>
-    <w:p>
-      <w:pPr>
-        <w:jc w:val="both"/>
-        <w:rPr>
-          <w:color w:val="0070C0"/>
-        </w:rPr>
-      </w:pPr>
-    </w:p>
-    <w:p>
-      <w:pPr>
-        <w:jc w:val="both"/>
-        <w:rPr>
-          <w:color w:val="0070C0"/>
-        </w:rPr>
-      </w:pPr>
-      <w:r>
-        <w:rPr>
-          <w:color w:val="0070C0"/>
-        </w:rPr>
-        <w:t>Este proyecto se realizará bajo la tutela de la Lic. Mariana Miguel Moreno, Licenciada en Lenguas extranjeras por la Universidad Autónoma del Estado de México (UAEM), que actualmente desempeña el cargo de coordinadora de vinculación.</w:t>
-      </w:r>
-    </w:p>
-    <w:p>
-      <w:pPr>
-        <w:jc w:val="both"/>
-        <w:rPr>
-          <w:color w:val="0070C0"/>
-        </w:rPr>
-      </w:pPr>
-    </w:p>
-    <w:p>
-      <w:pPr>
-        <w:pStyle w:val="Ttulo2"/>
-      </w:pPr>
-      <w:bookmarkStart w:id="3" w:name="_Toc103865164"/>
-      <w:r>
-        <w:t>Antecedentes del proyecto</w:t>
-      </w:r>
-      <w:bookmarkEnd w:id="3"/>
-    </w:p>
-    <w:p/>
-    <w:p>
-      <w:pPr>
-        <w:jc w:val="both"/>
-        <w:rPr>
-          <w:color w:val="FF0000"/>
-        </w:rPr>
-      </w:pPr>
-      <w:r>
-        <w:rPr>
-          <w:color w:val="FF0000"/>
-        </w:rPr>
-        <w:t xml:space="preserve">Debe incluir </w:t>
-      </w:r>
-      <w:r>
-        <w:rPr>
-          <w:color w:val="FF0000"/>
-        </w:rPr>
-        <w:t>los antecedentes del proyecto y deben estar relacionados con las actividades de la empresa, descritas en la sección anterior. Por ejemplo:</w:t>
-      </w:r>
-    </w:p>
-    <w:p/>
-    <w:p>
-      <w:pPr>
-        <w:jc w:val="both"/>
-        <w:rPr>
-          <w:color w:val="0070C0"/>
-        </w:rPr>
-      </w:pPr>
-      <w:r>
-        <w:rPr>
-          <w:color w:val="0070C0"/>
-        </w:rPr>
-        <w:t xml:space="preserve">Actualmente, </w:t>
-      </w:r>
-      <w:proofErr w:type="spellStart"/>
-      <w:r>
-        <w:rPr>
-          <w:color w:val="0070C0"/>
-        </w:rPr>
-        <w:t>BeeckerCo</w:t>
-      </w:r>
-      <w:proofErr w:type="spellEnd"/>
-      <w:r>
-        <w:rPr>
-          <w:color w:val="0070C0"/>
-        </w:rPr>
-        <w:t xml:space="preserve"> atiende a un gran número de clientes entre los que destacan las instituciones bancarias. Una de estas instituciones requiere una solución que realice la verificación automática de datos para solicitudes de créditos bancarios, con </w:t>
-      </w:r>
-      <w:r>
-        <w:rPr>
-          <w:color w:val="0070C0"/>
-        </w:rPr>
-        <w:lastRenderedPageBreak/>
-        <w:t xml:space="preserve">el fin de reducir el tiempo empleado en la revisión manual de dicha documentación. Debido a esto, </w:t>
+        <w:t xml:space="preserve"> atiende a un gran número de clientes entre los que destacan las instituciones bancarias. Una de estas instituciones requiere una solución que realice la verificación automática de datos para solicitudes de créditos bancarios, con el fin de reducir el tiempo empleado en la revisión manual de dicha documentación. Debido a esto, </w:t>
       </w:r>
       <w:proofErr w:type="spellStart"/>
       <w:r>
@@ -3544,11 +3545,11 @@
       <w:pPr>
         <w:pStyle w:val="Ttulo2"/>
       </w:pPr>
-      <w:bookmarkStart w:id="4" w:name="_Toc103865165"/>
+      <w:bookmarkStart w:id="5" w:name="_Toc103865165"/>
       <w:r>
         <w:t>Objetivo general</w:t>
       </w:r>
-      <w:bookmarkEnd w:id="4"/>
+      <w:bookmarkEnd w:id="5"/>
     </w:p>
     <w:p/>
     <w:p>
@@ -3711,11 +3712,11 @@
       <w:pPr>
         <w:pStyle w:val="Ttulo2"/>
       </w:pPr>
-      <w:bookmarkStart w:id="5" w:name="_Toc103865166"/>
+      <w:bookmarkStart w:id="6" w:name="_Toc103865166"/>
       <w:r>
         <w:t>Objetivos específicos</w:t>
       </w:r>
-      <w:bookmarkEnd w:id="5"/>
+      <w:bookmarkEnd w:id="6"/>
     </w:p>
     <w:p/>
     <w:p>
@@ -3729,7 +3730,6 @@
         <w:rPr>
           <w:color w:val="FF0000"/>
         </w:rPr>
-        <w:lastRenderedPageBreak/>
         <w:t>Se redactan f</w:t>
       </w:r>
       <w:r>
@@ -3876,11 +3876,11 @@
       <w:pPr>
         <w:pStyle w:val="Ttulo2"/>
       </w:pPr>
-      <w:bookmarkStart w:id="6" w:name="_Toc103865167"/>
+      <w:bookmarkStart w:id="7" w:name="_Toc103865167"/>
       <w:r>
         <w:t>Justificación</w:t>
       </w:r>
-      <w:bookmarkEnd w:id="6"/>
+      <w:bookmarkEnd w:id="7"/>
     </w:p>
     <w:p/>
     <w:p>
@@ -3981,11 +3981,11 @@
       <w:pPr>
         <w:pStyle w:val="Ttulo2"/>
       </w:pPr>
-      <w:bookmarkStart w:id="7" w:name="_Toc103865168"/>
+      <w:bookmarkStart w:id="8" w:name="_Toc103865168"/>
       <w:r>
         <w:t>Alcances</w:t>
       </w:r>
-      <w:bookmarkEnd w:id="7"/>
+      <w:bookmarkEnd w:id="8"/>
     </w:p>
     <w:p/>
     <w:p>
@@ -4069,7 +4069,6 @@
         <w:rPr>
           <w:color w:val="0070C0"/>
         </w:rPr>
-        <w:lastRenderedPageBreak/>
         <w:t>Los usuarios finales contarán con un manual de usuario para manipular el sistema, pero no recibirán capacitación sobre los módulos desarrollados.</w:t>
       </w:r>
     </w:p>
@@ -4085,11 +4084,11 @@
       <w:pPr>
         <w:pStyle w:val="Ttulo2"/>
       </w:pPr>
-      <w:bookmarkStart w:id="8" w:name="_Toc103865169"/>
+      <w:bookmarkStart w:id="9" w:name="_Toc103865169"/>
       <w:r>
         <w:t>Restricciones</w:t>
       </w:r>
-      <w:bookmarkEnd w:id="8"/>
+      <w:bookmarkEnd w:id="9"/>
     </w:p>
     <w:p/>
     <w:p>
@@ -4269,7 +4268,7 @@
               <w:pStyle w:val="Ttulo1"/>
               <w:outlineLvl w:val="0"/>
             </w:pPr>
-            <w:bookmarkStart w:id="9" w:name="_Toc103865170"/>
+            <w:bookmarkStart w:id="10" w:name="_Toc103865170"/>
             <w:r>
               <w:lastRenderedPageBreak/>
               <w:t xml:space="preserve">MARCO </w:t>
@@ -4277,7 +4276,7 @@
             <w:r>
               <w:t>DE REFERENCIA</w:t>
             </w:r>
-            <w:bookmarkEnd w:id="9"/>
+            <w:bookmarkEnd w:id="10"/>
           </w:p>
         </w:tc>
       </w:tr>
@@ -4287,11 +4286,11 @@
       <w:pPr>
         <w:pStyle w:val="Ttulo2"/>
       </w:pPr>
-      <w:bookmarkStart w:id="10" w:name="_Toc103865171"/>
+      <w:bookmarkStart w:id="11" w:name="_Toc103865171"/>
       <w:r>
         <w:t>Conceptos, metodologías y herramientas</w:t>
       </w:r>
-      <w:bookmarkEnd w:id="10"/>
+      <w:bookmarkEnd w:id="11"/>
     </w:p>
     <w:p/>
     <w:p>
@@ -4534,7 +4533,7 @@
               </wp:inline>
             </w:drawing>
           </mc:Choice>
-          <mc:Fallback xmlns:w16du="http://schemas.microsoft.com/office/word/2023/wordml/word16du" xmlns:oel="http://schemas.microsoft.com/office/2019/extlst">
+          <mc:Fallback xmlns:oel="http://schemas.microsoft.com/office/2019/extlst" xmlns:w16du="http://schemas.microsoft.com/office/word/2023/wordml/word16du" xmlns:w16sdtdh="http://schemas.microsoft.com/office/word/2020/wordml/sdtdatahash" xmlns:w16="http://schemas.microsoft.com/office/word/2018/wordml" xmlns:w16cex="http://schemas.microsoft.com/office/word/2018/wordml/cex">
             <w:pict>
               <v:group w14:anchorId="55F9FF87" id="Grupo 12" o:spid="_x0000_s1026" style="width:453.75pt;height:117.75pt;mso-position-horizontal-relative:char;mso-position-vertical-relative:line" coordsize="97112,24405" o:gfxdata="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">
                 <v:shapetype id="_x0000_t75" coordsize="21600,21600" o:spt="75" o:preferrelative="t" path="m@4@5l@4@11@9@11@9@5xe" filled="f" stroked="f">
@@ -4935,14 +4934,14 @@
       <w:pPr>
         <w:pStyle w:val="Ttulo2"/>
       </w:pPr>
-      <w:bookmarkStart w:id="11" w:name="_Toc103865172"/>
+      <w:bookmarkStart w:id="12" w:name="_Toc103865172"/>
       <w:r>
         <w:t>P</w:t>
       </w:r>
       <w:r>
         <w:t>ropuesta de solución</w:t>
       </w:r>
-      <w:bookmarkEnd w:id="11"/>
+      <w:bookmarkEnd w:id="12"/>
     </w:p>
     <w:p/>
     <w:p>
@@ -5089,12 +5088,12 @@
               <w:pStyle w:val="Ttulo1"/>
               <w:outlineLvl w:val="0"/>
             </w:pPr>
-            <w:bookmarkStart w:id="12" w:name="_Toc103865173"/>
+            <w:bookmarkStart w:id="13" w:name="_Toc103865173"/>
             <w:r>
               <w:lastRenderedPageBreak/>
               <w:t>DESARROLLO</w:t>
             </w:r>
-            <w:bookmarkEnd w:id="12"/>
+            <w:bookmarkEnd w:id="13"/>
           </w:p>
         </w:tc>
       </w:tr>
@@ -5104,11 +5103,11 @@
       <w:pPr>
         <w:pStyle w:val="Ttulo2"/>
       </w:pPr>
-      <w:bookmarkStart w:id="13" w:name="_Toc103865174"/>
+      <w:bookmarkStart w:id="14" w:name="_Toc103865174"/>
       <w:r>
         <w:t>Inicio</w:t>
       </w:r>
-      <w:bookmarkEnd w:id="13"/>
+      <w:bookmarkEnd w:id="14"/>
     </w:p>
     <w:p/>
     <w:p>
@@ -5144,7 +5143,7 @@
       <w:pPr>
         <w:pStyle w:val="Descripcin"/>
       </w:pPr>
-      <w:bookmarkStart w:id="14" w:name="_Toc103865184"/>
+      <w:bookmarkStart w:id="15" w:name="_Toc103865184"/>
       <w:r>
         <w:t xml:space="preserve">Tabla </w:t>
       </w:r>
@@ -5214,7 +5213,7 @@
       <w:r>
         <w:t xml:space="preserve"> Involucrados y sus funciones</w:t>
       </w:r>
-      <w:bookmarkEnd w:id="14"/>
+      <w:bookmarkEnd w:id="15"/>
     </w:p>
     <w:tbl>
       <w:tblPr>
@@ -5496,11 +5495,11 @@
       <w:pPr>
         <w:pStyle w:val="Ttulo2"/>
       </w:pPr>
-      <w:bookmarkStart w:id="15" w:name="_Toc103865175"/>
+      <w:bookmarkStart w:id="16" w:name="_Toc103865175"/>
       <w:r>
         <w:t>Planeación</w:t>
       </w:r>
-      <w:bookmarkEnd w:id="15"/>
+      <w:bookmarkEnd w:id="16"/>
     </w:p>
     <w:p/>
     <w:p>
@@ -5571,12 +5570,12 @@
       <w:pPr>
         <w:pStyle w:val="Ttulo2"/>
       </w:pPr>
-      <w:bookmarkStart w:id="16" w:name="_Toc103865176"/>
+      <w:bookmarkStart w:id="17" w:name="_Toc103865176"/>
       <w:r>
         <w:lastRenderedPageBreak/>
         <w:t>Ejecución</w:t>
       </w:r>
-      <w:bookmarkEnd w:id="16"/>
+      <w:bookmarkEnd w:id="17"/>
     </w:p>
     <w:p/>
     <w:p>
@@ -5714,11 +5713,11 @@
       <w:pPr>
         <w:pStyle w:val="Ttulo2"/>
       </w:pPr>
-      <w:bookmarkStart w:id="17" w:name="_Toc103865177"/>
+      <w:bookmarkStart w:id="18" w:name="_Toc103865177"/>
       <w:r>
         <w:t>Control</w:t>
       </w:r>
-      <w:bookmarkEnd w:id="17"/>
+      <w:bookmarkEnd w:id="18"/>
     </w:p>
     <w:p/>
     <w:p>
@@ -5753,11 +5752,11 @@
       <w:pPr>
         <w:pStyle w:val="Ttulo2"/>
       </w:pPr>
-      <w:bookmarkStart w:id="18" w:name="_Toc103865178"/>
+      <w:bookmarkStart w:id="19" w:name="_Toc103865178"/>
       <w:r>
         <w:t>Cierre</w:t>
       </w:r>
-      <w:bookmarkEnd w:id="18"/>
+      <w:bookmarkEnd w:id="19"/>
     </w:p>
     <w:p/>
     <w:p>
@@ -5816,12 +5815,12 @@
               <w:pStyle w:val="Ttulo1"/>
               <w:outlineLvl w:val="0"/>
             </w:pPr>
-            <w:bookmarkStart w:id="19" w:name="_Toc103865179"/>
+            <w:bookmarkStart w:id="20" w:name="_Toc103865179"/>
             <w:r>
               <w:lastRenderedPageBreak/>
               <w:t>CONCLUSIONES</w:t>
             </w:r>
-            <w:bookmarkEnd w:id="19"/>
+            <w:bookmarkEnd w:id="20"/>
           </w:p>
         </w:tc>
       </w:tr>
@@ -5831,11 +5830,11 @@
       <w:pPr>
         <w:pStyle w:val="Ttulo2"/>
       </w:pPr>
-      <w:bookmarkStart w:id="20" w:name="_Toc103865180"/>
+      <w:bookmarkStart w:id="21" w:name="_Toc103865180"/>
       <w:r>
         <w:t>Cumplimiento de objetivos</w:t>
       </w:r>
-      <w:bookmarkEnd w:id="20"/>
+      <w:bookmarkEnd w:id="21"/>
     </w:p>
     <w:p/>
     <w:p>
@@ -5858,11 +5857,11 @@
       <w:pPr>
         <w:pStyle w:val="Ttulo2"/>
       </w:pPr>
-      <w:bookmarkStart w:id="21" w:name="_Toc103865181"/>
+      <w:bookmarkStart w:id="22" w:name="_Toc103865181"/>
       <w:r>
         <w:t>Resultados</w:t>
       </w:r>
-      <w:bookmarkEnd w:id="21"/>
+      <w:bookmarkEnd w:id="22"/>
     </w:p>
     <w:p/>
     <w:p>
@@ -5885,11 +5884,11 @@
       <w:pPr>
         <w:pStyle w:val="Ttulo2"/>
       </w:pPr>
-      <w:bookmarkStart w:id="22" w:name="_Toc103865182"/>
+      <w:bookmarkStart w:id="23" w:name="_Toc103865182"/>
       <w:r>
         <w:t>Contribuciones</w:t>
       </w:r>
-      <w:bookmarkEnd w:id="22"/>
+      <w:bookmarkEnd w:id="23"/>
     </w:p>
     <w:p/>
     <w:p>
@@ -7094,7 +7093,7 @@
               </wp:inline>
             </w:drawing>
           </mc:Choice>
-          <mc:Fallback xmlns:w16du="http://schemas.microsoft.com/office/word/2023/wordml/word16du" xmlns:oel="http://schemas.microsoft.com/office/2019/extlst">
+          <mc:Fallback xmlns:oel="http://schemas.microsoft.com/office/2019/extlst" xmlns:w16du="http://schemas.microsoft.com/office/word/2023/wordml/word16du" xmlns:w16sdtdh="http://schemas.microsoft.com/office/word/2020/wordml/sdtdatahash" xmlns:w16="http://schemas.microsoft.com/office/word/2018/wordml" xmlns:w16cex="http://schemas.microsoft.com/office/word/2018/wordml/cex">
             <w:pict>
               <v:group w14:anchorId="050CF512" id="Grupo 6" o:spid="_x0000_s1026" style="width:459.8pt;height:77.25pt;mso-position-horizontal-relative:char;mso-position-vertical-relative:line" coordsize="73066,12288" o:gfxdata="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">
                 <v:shape id="Imagen 787093208" o:spid="_x0000_s1027" type="#_x0000_t75" style="position:absolute;width:73066;height:12288;visibility:visible;mso-wrap-style:square" o:gfxdata="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">
@@ -7723,7 +7722,7 @@
                       <a:tailEnd type="none" w="med" len="med"/>
                       <a:extLst>
                         <a:ext uri="{C807C97D-BFC1-408E-A445-0C87EB9F89A2}">
-                          <ask:lineSketchStyleProps xmlns:ask="http://schemas.microsoft.com/office/drawing/2018/sketchyshapes" sd="0">
+                          <ask:lineSketchStyleProps xmlns:ask="http://schemas.microsoft.com/office/drawing/2018/sketchyshapes" xmlns:w16sdtdh="http://schemas.microsoft.com/office/word/2020/wordml/sdtdatahash" xmlns:w16="http://schemas.microsoft.com/office/word/2018/wordml" xmlns:w16cex="http://schemas.microsoft.com/office/word/2018/wordml/cex" xmlns:w="http://schemas.openxmlformats.org/wordprocessingml/2006/main" xmlns:w10="urn:schemas-microsoft-com:office:word" xmlns:v="urn:schemas-microsoft-com:vml" xmlns:o="urn:schemas-microsoft-com:office:office" xmlns="" sd="0">
                             <a:custGeom>
                               <a:avLst/>
                               <a:gdLst/>
@@ -9611,7 +9610,7 @@
               </wp:inline>
             </w:drawing>
           </mc:Choice>
-          <mc:Fallback xmlns:w16du="http://schemas.microsoft.com/office/word/2023/wordml/word16du" xmlns:oel="http://schemas.microsoft.com/office/2019/extlst">
+          <mc:Fallback xmlns:oel="http://schemas.microsoft.com/office/2019/extlst" xmlns:w16du="http://schemas.microsoft.com/office/word/2023/wordml/word16du" xmlns:w16sdtdh="http://schemas.microsoft.com/office/word/2020/wordml/sdtdatahash" xmlns:w16="http://schemas.microsoft.com/office/word/2018/wordml" xmlns:w16cex="http://schemas.microsoft.com/office/word/2018/wordml/cex">
             <w:pict>
               <v:group w14:anchorId="557D4D96" id="Grupo 17" o:spid="_x0000_s1026" style="width:284.15pt;height:183pt;mso-position-horizontal-relative:char;mso-position-vertical-relative:line" coordsize="52578,33859" o:gfxdata="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">
                 <v:shape id="Imagen 1804131874" o:spid="_x0000_s1027" type="#_x0000_t75" style="position:absolute;width:27318;height:25076;visibility:visible;mso-wrap-style:square" o:gfxdata="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">
@@ -9833,7 +9832,7 @@
               </wp:anchor>
             </w:drawing>
           </mc:Choice>
-          <mc:Fallback xmlns:w16du="http://schemas.microsoft.com/office/word/2023/wordml/word16du" xmlns:oel="http://schemas.microsoft.com/office/2019/extlst">
+          <mc:Fallback xmlns:oel="http://schemas.microsoft.com/office/2019/extlst" xmlns:w16du="http://schemas.microsoft.com/office/word/2023/wordml/word16du" xmlns:w16sdtdh="http://schemas.microsoft.com/office/word/2020/wordml/sdtdatahash" xmlns:w16="http://schemas.microsoft.com/office/word/2018/wordml" xmlns:w16cex="http://schemas.microsoft.com/office/word/2018/wordml/cex">
             <w:pict>
               <v:rect w14:anchorId="12355921" id="Rectángulo 7" o:spid="_x0000_s1026" style="position:absolute;margin-left:307.2pt;margin-top:219.05pt;width:119.25pt;height:24.25pt;z-index:251659264;visibility:visible;mso-wrap-style:square;mso-width-percent:0;mso-wrap-distance-left:9pt;mso-wrap-distance-top:0;mso-wrap-distance-right:9pt;mso-wrap-distance-bottom:0;mso-position-horizontal:absolute;mso-position-horizontal-relative:text;mso-position-vertical:absolute;mso-position-vertical-relative:text;mso-width-percent:0;mso-width-relative:margin;v-text-anchor:middle" o:gfxdata="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" fillcolor="white [3212]" stroked="f" strokeweight="1pt"/>
             </w:pict>
@@ -9900,7 +9899,7 @@
 </file>
 
 <file path=word/endnotes.xml><?xml version="1.0" encoding="utf-8"?>
-<w:endnotes xmlns:wpc="http://schemas.microsoft.com/office/word/2010/wordprocessingCanvas" xmlns:cx="http://schemas.microsoft.com/office/drawing/2014/chartex" xmlns:cx1="http://schemas.microsoft.com/office/drawing/2015/9/8/chartex" xmlns:cx2="http://schemas.microsoft.com/office/drawing/2015/10/21/chartex" xmlns:cx3="http://schemas.microsoft.com/office/drawing/2016/5/9/chartex" xmlns:cx4="http://schemas.microsoft.com/office/drawing/2016/5/10/chartex" xmlns:cx5="http://schemas.microsoft.com/office/drawing/2016/5/11/chartex" xmlns:cx6="http://schemas.microsoft.com/office/drawing/2016/5/12/chartex" xmlns:cx7="http://schemas.microsoft.com/office/drawing/2016/5/13/chartex" xmlns:cx8="http://schemas.microsoft.com/office/drawing/2016/5/14/chartex" xmlns:mc="http://schemas.openxmlformats.org/markup-compatibility/2006" xmlns:aink="http://schemas.microsoft.com/office/drawing/2016/ink" xmlns:am3d="http://schemas.microsoft.com/office/drawing/2017/model3d" xmlns:o="urn:schemas-microsoft-com:office:office" xmlns:r="http://schemas.openxmlformats.org/officeDocument/2006/relationships" xmlns:m="http://schemas.openxmlformats.org/officeDocument/2006/math" xmlns:v="urn:schemas-microsoft-com:vml" xmlns:wp14="http://schemas.microsoft.com/office/word/2010/wordprocessingDrawing" xmlns:wp="http://schemas.openxmlformats.org/drawingml/2006/wordprocessingDrawing" xmlns:w10="urn:schemas-microsoft-com:office:word" xmlns:w="http://schemas.openxmlformats.org/wordprocessingml/2006/main" xmlns:w14="http://schemas.microsoft.com/office/word/2010/wordml" xmlns:w15="http://schemas.microsoft.com/office/word/2012/wordml" xmlns:w16cex="http://schemas.microsoft.com/office/word/2018/wordml/cex" xmlns:w16cid="http://schemas.microsoft.com/office/word/2016/wordml/cid" xmlns:w16="http://schemas.microsoft.com/office/word/2018/wordml" xmlns:w16sdtdh="http://schemas.microsoft.com/office/word/2020/wordml/sdtdatahash" xmlns:w16se="http://schemas.microsoft.com/office/word/2015/wordml/symex" xmlns:wpg="http://schemas.microsoft.com/office/word/2010/wordprocessingGroup" xmlns:wpi="http://schemas.microsoft.com/office/word/2010/wordprocessingInk" xmlns:wne="http://schemas.microsoft.com/office/word/2006/wordml" xmlns:wps="http://schemas.microsoft.com/office/word/2010/wordprocessingShape" mc:Ignorable="w14 w15 w16se w16cid w16 w16cex w16sdtdh wp14">
+<w:endnotes xmlns:wpc="http://schemas.microsoft.com/office/word/2010/wordprocessingCanvas" xmlns:cx="http://schemas.microsoft.com/office/drawing/2014/chartex" xmlns:cx1="http://schemas.microsoft.com/office/drawing/2015/9/8/chartex" xmlns:cx2="http://schemas.microsoft.com/office/drawing/2015/10/21/chartex" xmlns:cx3="http://schemas.microsoft.com/office/drawing/2016/5/9/chartex" xmlns:cx4="http://schemas.microsoft.com/office/drawing/2016/5/10/chartex" xmlns:cx5="http://schemas.microsoft.com/office/drawing/2016/5/11/chartex" xmlns:cx6="http://schemas.microsoft.com/office/drawing/2016/5/12/chartex" xmlns:cx7="http://schemas.microsoft.com/office/drawing/2016/5/13/chartex" xmlns:cx8="http://schemas.microsoft.com/office/drawing/2016/5/14/chartex" xmlns:mc="http://schemas.openxmlformats.org/markup-compatibility/2006" xmlns:aink="http://schemas.microsoft.com/office/drawing/2016/ink" xmlns:am3d="http://schemas.microsoft.com/office/drawing/2017/model3d" xmlns:o="urn:schemas-microsoft-com:office:office" xmlns:r="http://schemas.openxmlformats.org/officeDocument/2006/relationships" xmlns:m="http://schemas.openxmlformats.org/officeDocument/2006/math" xmlns:v="urn:schemas-microsoft-com:vml" xmlns:wp14="http://schemas.microsoft.com/office/word/2010/wordprocessingDrawing" xmlns:wp="http://schemas.openxmlformats.org/drawingml/2006/wordprocessingDrawing" xmlns:w10="urn:schemas-microsoft-com:office:word" xmlns:w="http://schemas.openxmlformats.org/wordprocessingml/2006/main" xmlns:w14="http://schemas.microsoft.com/office/word/2010/wordml" xmlns:w15="http://schemas.microsoft.com/office/word/2012/wordml" xmlns:w16cid="http://schemas.microsoft.com/office/word/2016/wordml/cid" xmlns:w16se="http://schemas.microsoft.com/office/word/2015/wordml/symex" xmlns:wpg="http://schemas.microsoft.com/office/word/2010/wordprocessingGroup" xmlns:wpi="http://schemas.microsoft.com/office/word/2010/wordprocessingInk" xmlns:wne="http://schemas.microsoft.com/office/word/2006/wordml" xmlns:wps="http://schemas.microsoft.com/office/word/2010/wordprocessingShape" mc:Ignorable="w14 w15 w16se w16cid wp14">
   <w:endnote w:type="separator" w:id="-1">
     <w:p>
       <w:pPr>
@@ -9925,7 +9924,7 @@
 </file>
 
 <file path=word/footer1.xml><?xml version="1.0" encoding="utf-8"?>
-<w:ftr xmlns:wpc="http://schemas.microsoft.com/office/word/2010/wordprocessingCanvas" xmlns:cx="http://schemas.microsoft.com/office/drawing/2014/chartex" xmlns:cx1="http://schemas.microsoft.com/office/drawing/2015/9/8/chartex" xmlns:cx2="http://schemas.microsoft.com/office/drawing/2015/10/21/chartex" xmlns:cx3="http://schemas.microsoft.com/office/drawing/2016/5/9/chartex" xmlns:cx4="http://schemas.microsoft.com/office/drawing/2016/5/10/chartex" xmlns:cx5="http://schemas.microsoft.com/office/drawing/2016/5/11/chartex" xmlns:cx6="http://schemas.microsoft.com/office/drawing/2016/5/12/chartex" xmlns:cx7="http://schemas.microsoft.com/office/drawing/2016/5/13/chartex" xmlns:cx8="http://schemas.microsoft.com/office/drawing/2016/5/14/chartex" xmlns:mc="http://schemas.openxmlformats.org/markup-compatibility/2006" xmlns:aink="http://schemas.microsoft.com/office/drawing/2016/ink" xmlns:am3d="http://schemas.microsoft.com/office/drawing/2017/model3d" xmlns:o="urn:schemas-microsoft-com:office:office" xmlns:r="http://schemas.openxmlformats.org/officeDocument/2006/relationships" xmlns:m="http://schemas.openxmlformats.org/officeDocument/2006/math" xmlns:v="urn:schemas-microsoft-com:vml" xmlns:wp14="http://schemas.microsoft.com/office/word/2010/wordprocessingDrawing" xmlns:wp="http://schemas.openxmlformats.org/drawingml/2006/wordprocessingDrawing" xmlns:w10="urn:schemas-microsoft-com:office:word" xmlns:w="http://schemas.openxmlformats.org/wordprocessingml/2006/main" xmlns:w14="http://schemas.microsoft.com/office/word/2010/wordml" xmlns:w15="http://schemas.microsoft.com/office/word/2012/wordml" xmlns:w16cex="http://schemas.microsoft.com/office/word/2018/wordml/cex" xmlns:w16cid="http://schemas.microsoft.com/office/word/2016/wordml/cid" xmlns:w16="http://schemas.microsoft.com/office/word/2018/wordml" xmlns:w16sdtdh="http://schemas.microsoft.com/office/word/2020/wordml/sdtdatahash" xmlns:w16se="http://schemas.microsoft.com/office/word/2015/wordml/symex" xmlns:wpg="http://schemas.microsoft.com/office/word/2010/wordprocessingGroup" xmlns:wpi="http://schemas.microsoft.com/office/word/2010/wordprocessingInk" xmlns:wne="http://schemas.microsoft.com/office/word/2006/wordml" xmlns:wps="http://schemas.microsoft.com/office/word/2010/wordprocessingShape" mc:Ignorable="w14 w15 w16se w16cid w16 w16cex w16sdtdh wp14">
+<w:ftr xmlns:wpc="http://schemas.microsoft.com/office/word/2010/wordprocessingCanvas" xmlns:cx="http://schemas.microsoft.com/office/drawing/2014/chartex" xmlns:cx1="http://schemas.microsoft.com/office/drawing/2015/9/8/chartex" xmlns:cx2="http://schemas.microsoft.com/office/drawing/2015/10/21/chartex" xmlns:cx3="http://schemas.microsoft.com/office/drawing/2016/5/9/chartex" xmlns:cx4="http://schemas.microsoft.com/office/drawing/2016/5/10/chartex" xmlns:cx5="http://schemas.microsoft.com/office/drawing/2016/5/11/chartex" xmlns:cx6="http://schemas.microsoft.com/office/drawing/2016/5/12/chartex" xmlns:cx7="http://schemas.microsoft.com/office/drawing/2016/5/13/chartex" xmlns:cx8="http://schemas.microsoft.com/office/drawing/2016/5/14/chartex" xmlns:mc="http://schemas.openxmlformats.org/markup-compatibility/2006" xmlns:aink="http://schemas.microsoft.com/office/drawing/2016/ink" xmlns:am3d="http://schemas.microsoft.com/office/drawing/2017/model3d" xmlns:o="urn:schemas-microsoft-com:office:office" xmlns:r="http://schemas.openxmlformats.org/officeDocument/2006/relationships" xmlns:m="http://schemas.openxmlformats.org/officeDocument/2006/math" xmlns:v="urn:schemas-microsoft-com:vml" xmlns:wp14="http://schemas.microsoft.com/office/word/2010/wordprocessingDrawing" xmlns:wp="http://schemas.openxmlformats.org/drawingml/2006/wordprocessingDrawing" xmlns:w10="urn:schemas-microsoft-com:office:word" xmlns:w="http://schemas.openxmlformats.org/wordprocessingml/2006/main" xmlns:w14="http://schemas.microsoft.com/office/word/2010/wordml" xmlns:w15="http://schemas.microsoft.com/office/word/2012/wordml" xmlns:w16cid="http://schemas.microsoft.com/office/word/2016/wordml/cid" xmlns:w16se="http://schemas.microsoft.com/office/word/2015/wordml/symex" xmlns:wpg="http://schemas.microsoft.com/office/word/2010/wordprocessingGroup" xmlns:wpi="http://schemas.microsoft.com/office/word/2010/wordprocessingInk" xmlns:wne="http://schemas.microsoft.com/office/word/2006/wordml" xmlns:wps="http://schemas.microsoft.com/office/word/2010/wordprocessingShape" mc:Ignorable="w14 w15 w16se w16cid wp14">
   <w:p>
     <w:pPr>
       <w:pStyle w:val="Piedepgina"/>
@@ -10067,7 +10066,7 @@
 </file>
 
 <file path=word/footer2.xml><?xml version="1.0" encoding="utf-8"?>
-<w:ftr xmlns:wpc="http://schemas.microsoft.com/office/word/2010/wordprocessingCanvas" xmlns:cx="http://schemas.microsoft.com/office/drawing/2014/chartex" xmlns:cx1="http://schemas.microsoft.com/office/drawing/2015/9/8/chartex" xmlns:cx2="http://schemas.microsoft.com/office/drawing/2015/10/21/chartex" xmlns:cx3="http://schemas.microsoft.com/office/drawing/2016/5/9/chartex" xmlns:cx4="http://schemas.microsoft.com/office/drawing/2016/5/10/chartex" xmlns:cx5="http://schemas.microsoft.com/office/drawing/2016/5/11/chartex" xmlns:cx6="http://schemas.microsoft.com/office/drawing/2016/5/12/chartex" xmlns:cx7="http://schemas.microsoft.com/office/drawing/2016/5/13/chartex" xmlns:cx8="http://schemas.microsoft.com/office/drawing/2016/5/14/chartex" xmlns:mc="http://schemas.openxmlformats.org/markup-compatibility/2006" xmlns:aink="http://schemas.microsoft.com/office/drawing/2016/ink" xmlns:am3d="http://schemas.microsoft.com/office/drawing/2017/model3d" xmlns:o="urn:schemas-microsoft-com:office:office" xmlns:r="http://schemas.openxmlformats.org/officeDocument/2006/relationships" xmlns:m="http://schemas.openxmlformats.org/officeDocument/2006/math" xmlns:v="urn:schemas-microsoft-com:vml" xmlns:wp14="http://schemas.microsoft.com/office/word/2010/wordprocessingDrawing" xmlns:wp="http://schemas.openxmlformats.org/drawingml/2006/wordprocessingDrawing" xmlns:w10="urn:schemas-microsoft-com:office:word" xmlns:w="http://schemas.openxmlformats.org/wordprocessingml/2006/main" xmlns:w14="http://schemas.microsoft.com/office/word/2010/wordml" xmlns:w15="http://schemas.microsoft.com/office/word/2012/wordml" xmlns:w16cex="http://schemas.microsoft.com/office/word/2018/wordml/cex" xmlns:w16cid="http://schemas.microsoft.com/office/word/2016/wordml/cid" xmlns:w16="http://schemas.microsoft.com/office/word/2018/wordml" xmlns:w16sdtdh="http://schemas.microsoft.com/office/word/2020/wordml/sdtdatahash" xmlns:w16se="http://schemas.microsoft.com/office/word/2015/wordml/symex" xmlns:wpg="http://schemas.microsoft.com/office/word/2010/wordprocessingGroup" xmlns:wpi="http://schemas.microsoft.com/office/word/2010/wordprocessingInk" xmlns:wne="http://schemas.microsoft.com/office/word/2006/wordml" xmlns:wps="http://schemas.microsoft.com/office/word/2010/wordprocessingShape" mc:Ignorable="w14 w15 w16se w16cid w16 w16cex w16sdtdh wp14">
+<w:ftr xmlns:wpc="http://schemas.microsoft.com/office/word/2010/wordprocessingCanvas" xmlns:cx="http://schemas.microsoft.com/office/drawing/2014/chartex" xmlns:cx1="http://schemas.microsoft.com/office/drawing/2015/9/8/chartex" xmlns:cx2="http://schemas.microsoft.com/office/drawing/2015/10/21/chartex" xmlns:cx3="http://schemas.microsoft.com/office/drawing/2016/5/9/chartex" xmlns:cx4="http://schemas.microsoft.com/office/drawing/2016/5/10/chartex" xmlns:cx5="http://schemas.microsoft.com/office/drawing/2016/5/11/chartex" xmlns:cx6="http://schemas.microsoft.com/office/drawing/2016/5/12/chartex" xmlns:cx7="http://schemas.microsoft.com/office/drawing/2016/5/13/chartex" xmlns:cx8="http://schemas.microsoft.com/office/drawing/2016/5/14/chartex" xmlns:mc="http://schemas.openxmlformats.org/markup-compatibility/2006" xmlns:aink="http://schemas.microsoft.com/office/drawing/2016/ink" xmlns:am3d="http://schemas.microsoft.com/office/drawing/2017/model3d" xmlns:o="urn:schemas-microsoft-com:office:office" xmlns:r="http://schemas.openxmlformats.org/officeDocument/2006/relationships" xmlns:m="http://schemas.openxmlformats.org/officeDocument/2006/math" xmlns:v="urn:schemas-microsoft-com:vml" xmlns:wp14="http://schemas.microsoft.com/office/word/2010/wordprocessingDrawing" xmlns:wp="http://schemas.openxmlformats.org/drawingml/2006/wordprocessingDrawing" xmlns:w10="urn:schemas-microsoft-com:office:word" xmlns:w="http://schemas.openxmlformats.org/wordprocessingml/2006/main" xmlns:w14="http://schemas.microsoft.com/office/word/2010/wordml" xmlns:w15="http://schemas.microsoft.com/office/word/2012/wordml" xmlns:w16cid="http://schemas.microsoft.com/office/word/2016/wordml/cid" xmlns:w16se="http://schemas.microsoft.com/office/word/2015/wordml/symex" xmlns:wpg="http://schemas.microsoft.com/office/word/2010/wordprocessingGroup" xmlns:wpi="http://schemas.microsoft.com/office/word/2010/wordprocessingInk" xmlns:wne="http://schemas.microsoft.com/office/word/2006/wordml" xmlns:wps="http://schemas.microsoft.com/office/word/2010/wordprocessingShape" mc:Ignorable="w14 w15 w16se w16cid wp14">
   <w:p>
     <w:pPr>
       <w:pStyle w:val="Piedepgina"/>
@@ -10077,7 +10076,7 @@
 </file>
 
 <file path=word/footer3.xml><?xml version="1.0" encoding="utf-8"?>
-<w:ftr xmlns:wpc="http://schemas.microsoft.com/office/word/2010/wordprocessingCanvas" xmlns:cx="http://schemas.microsoft.com/office/drawing/2014/chartex" xmlns:cx1="http://schemas.microsoft.com/office/drawing/2015/9/8/chartex" xmlns:cx2="http://schemas.microsoft.com/office/drawing/2015/10/21/chartex" xmlns:cx3="http://schemas.microsoft.com/office/drawing/2016/5/9/chartex" xmlns:cx4="http://schemas.microsoft.com/office/drawing/2016/5/10/chartex" xmlns:cx5="http://schemas.microsoft.com/office/drawing/2016/5/11/chartex" xmlns:cx6="http://schemas.microsoft.com/office/drawing/2016/5/12/chartex" xmlns:cx7="http://schemas.microsoft.com/office/drawing/2016/5/13/chartex" xmlns:cx8="http://schemas.microsoft.com/office/drawing/2016/5/14/chartex" xmlns:mc="http://schemas.openxmlformats.org/markup-compatibility/2006" xmlns:aink="http://schemas.microsoft.com/office/drawing/2016/ink" xmlns:am3d="http://schemas.microsoft.com/office/drawing/2017/model3d" xmlns:o="urn:schemas-microsoft-com:office:office" xmlns:r="http://schemas.openxmlformats.org/officeDocument/2006/relationships" xmlns:m="http://schemas.openxmlformats.org/officeDocument/2006/math" xmlns:v="urn:schemas-microsoft-com:vml" xmlns:wp14="http://schemas.microsoft.com/office/word/2010/wordprocessingDrawing" xmlns:wp="http://schemas.openxmlformats.org/drawingml/2006/wordprocessingDrawing" xmlns:w10="urn:schemas-microsoft-com:office:word" xmlns:w="http://schemas.openxmlformats.org/wordprocessingml/2006/main" xmlns:w14="http://schemas.microsoft.com/office/word/2010/wordml" xmlns:w15="http://schemas.microsoft.com/office/word/2012/wordml" xmlns:w16cex="http://schemas.microsoft.com/office/word/2018/wordml/cex" xmlns:w16cid="http://schemas.microsoft.com/office/word/2016/wordml/cid" xmlns:w16="http://schemas.microsoft.com/office/word/2018/wordml" xmlns:w16sdtdh="http://schemas.microsoft.com/office/word/2020/wordml/sdtdatahash" xmlns:w16se="http://schemas.microsoft.com/office/word/2015/wordml/symex" xmlns:wpg="http://schemas.microsoft.com/office/word/2010/wordprocessingGroup" xmlns:wpi="http://schemas.microsoft.com/office/word/2010/wordprocessingInk" xmlns:wne="http://schemas.microsoft.com/office/word/2006/wordml" xmlns:wps="http://schemas.microsoft.com/office/word/2010/wordprocessingShape" mc:Ignorable="w14 w15 w16se w16cid w16 w16cex w16sdtdh wp14">
+<w:ftr xmlns:wpc="http://schemas.microsoft.com/office/word/2010/wordprocessingCanvas" xmlns:cx="http://schemas.microsoft.com/office/drawing/2014/chartex" xmlns:cx1="http://schemas.microsoft.com/office/drawing/2015/9/8/chartex" xmlns:cx2="http://schemas.microsoft.com/office/drawing/2015/10/21/chartex" xmlns:cx3="http://schemas.microsoft.com/office/drawing/2016/5/9/chartex" xmlns:cx4="http://schemas.microsoft.com/office/drawing/2016/5/10/chartex" xmlns:cx5="http://schemas.microsoft.com/office/drawing/2016/5/11/chartex" xmlns:cx6="http://schemas.microsoft.com/office/drawing/2016/5/12/chartex" xmlns:cx7="http://schemas.microsoft.com/office/drawing/2016/5/13/chartex" xmlns:cx8="http://schemas.microsoft.com/office/drawing/2016/5/14/chartex" xmlns:mc="http://schemas.openxmlformats.org/markup-compatibility/2006" xmlns:aink="http://schemas.microsoft.com/office/drawing/2016/ink" xmlns:am3d="http://schemas.microsoft.com/office/drawing/2017/model3d" xmlns:o="urn:schemas-microsoft-com:office:office" xmlns:r="http://schemas.openxmlformats.org/officeDocument/2006/relationships" xmlns:m="http://schemas.openxmlformats.org/officeDocument/2006/math" xmlns:v="urn:schemas-microsoft-com:vml" xmlns:wp14="http://schemas.microsoft.com/office/word/2010/wordprocessingDrawing" xmlns:wp="http://schemas.openxmlformats.org/drawingml/2006/wordprocessingDrawing" xmlns:w10="urn:schemas-microsoft-com:office:word" xmlns:w="http://schemas.openxmlformats.org/wordprocessingml/2006/main" xmlns:w14="http://schemas.microsoft.com/office/word/2010/wordml" xmlns:w15="http://schemas.microsoft.com/office/word/2012/wordml" xmlns:w16cid="http://schemas.microsoft.com/office/word/2016/wordml/cid" xmlns:w16se="http://schemas.microsoft.com/office/word/2015/wordml/symex" xmlns:wpg="http://schemas.microsoft.com/office/word/2010/wordprocessingGroup" xmlns:wpi="http://schemas.microsoft.com/office/word/2010/wordprocessingInk" xmlns:wne="http://schemas.microsoft.com/office/word/2006/wordml" xmlns:wps="http://schemas.microsoft.com/office/word/2010/wordprocessingShape" mc:Ignorable="w14 w15 w16se w16cid wp14">
   <w:sdt>
     <w:sdtPr>
       <w:id w:val="-1234318333"/>
@@ -10145,7 +10144,7 @@
 </file>
 
 <file path=word/footer4.xml><?xml version="1.0" encoding="utf-8"?>
-<w:ftr xmlns:wpc="http://schemas.microsoft.com/office/word/2010/wordprocessingCanvas" xmlns:cx="http://schemas.microsoft.com/office/drawing/2014/chartex" xmlns:cx1="http://schemas.microsoft.com/office/drawing/2015/9/8/chartex" xmlns:cx2="http://schemas.microsoft.com/office/drawing/2015/10/21/chartex" xmlns:cx3="http://schemas.microsoft.com/office/drawing/2016/5/9/chartex" xmlns:cx4="http://schemas.microsoft.com/office/drawing/2016/5/10/chartex" xmlns:cx5="http://schemas.microsoft.com/office/drawing/2016/5/11/chartex" xmlns:cx6="http://schemas.microsoft.com/office/drawing/2016/5/12/chartex" xmlns:cx7="http://schemas.microsoft.com/office/drawing/2016/5/13/chartex" xmlns:cx8="http://schemas.microsoft.com/office/drawing/2016/5/14/chartex" xmlns:mc="http://schemas.openxmlformats.org/markup-compatibility/2006" xmlns:aink="http://schemas.microsoft.com/office/drawing/2016/ink" xmlns:am3d="http://schemas.microsoft.com/office/drawing/2017/model3d" xmlns:o="urn:schemas-microsoft-com:office:office" xmlns:r="http://schemas.openxmlformats.org/officeDocument/2006/relationships" xmlns:m="http://schemas.openxmlformats.org/officeDocument/2006/math" xmlns:v="urn:schemas-microsoft-com:vml" xmlns:wp14="http://schemas.microsoft.com/office/word/2010/wordprocessingDrawing" xmlns:wp="http://schemas.openxmlformats.org/drawingml/2006/wordprocessingDrawing" xmlns:w10="urn:schemas-microsoft-com:office:word" xmlns:w="http://schemas.openxmlformats.org/wordprocessingml/2006/main" xmlns:w14="http://schemas.microsoft.com/office/word/2010/wordml" xmlns:w15="http://schemas.microsoft.com/office/word/2012/wordml" xmlns:w16cex="http://schemas.microsoft.com/office/word/2018/wordml/cex" xmlns:w16cid="http://schemas.microsoft.com/office/word/2016/wordml/cid" xmlns:w16="http://schemas.microsoft.com/office/word/2018/wordml" xmlns:w16sdtdh="http://schemas.microsoft.com/office/word/2020/wordml/sdtdatahash" xmlns:w16se="http://schemas.microsoft.com/office/word/2015/wordml/symex" xmlns:wpg="http://schemas.microsoft.com/office/word/2010/wordprocessingGroup" xmlns:wpi="http://schemas.microsoft.com/office/word/2010/wordprocessingInk" xmlns:wne="http://schemas.microsoft.com/office/word/2006/wordml" xmlns:wps="http://schemas.microsoft.com/office/word/2010/wordprocessingShape" mc:Ignorable="w14 w15 w16se w16cid w16 w16cex w16sdtdh wp14">
+<w:ftr xmlns:wpc="http://schemas.microsoft.com/office/word/2010/wordprocessingCanvas" xmlns:cx="http://schemas.microsoft.com/office/drawing/2014/chartex" xmlns:cx1="http://schemas.microsoft.com/office/drawing/2015/9/8/chartex" xmlns:cx2="http://schemas.microsoft.com/office/drawing/2015/10/21/chartex" xmlns:cx3="http://schemas.microsoft.com/office/drawing/2016/5/9/chartex" xmlns:cx4="http://schemas.microsoft.com/office/drawing/2016/5/10/chartex" xmlns:cx5="http://schemas.microsoft.com/office/drawing/2016/5/11/chartex" xmlns:cx6="http://schemas.microsoft.com/office/drawing/2016/5/12/chartex" xmlns:cx7="http://schemas.microsoft.com/office/drawing/2016/5/13/chartex" xmlns:cx8="http://schemas.microsoft.com/office/drawing/2016/5/14/chartex" xmlns:mc="http://schemas.openxmlformats.org/markup-compatibility/2006" xmlns:aink="http://schemas.microsoft.com/office/drawing/2016/ink" xmlns:am3d="http://schemas.microsoft.com/office/drawing/2017/model3d" xmlns:o="urn:schemas-microsoft-com:office:office" xmlns:r="http://schemas.openxmlformats.org/officeDocument/2006/relationships" xmlns:m="http://schemas.openxmlformats.org/officeDocument/2006/math" xmlns:v="urn:schemas-microsoft-com:vml" xmlns:wp14="http://schemas.microsoft.com/office/word/2010/wordprocessingDrawing" xmlns:wp="http://schemas.openxmlformats.org/drawingml/2006/wordprocessingDrawing" xmlns:w10="urn:schemas-microsoft-com:office:word" xmlns:w="http://schemas.openxmlformats.org/wordprocessingml/2006/main" xmlns:w14="http://schemas.microsoft.com/office/word/2010/wordml" xmlns:w15="http://schemas.microsoft.com/office/word/2012/wordml" xmlns:w16cid="http://schemas.microsoft.com/office/word/2016/wordml/cid" xmlns:w16se="http://schemas.microsoft.com/office/word/2015/wordml/symex" xmlns:wpg="http://schemas.microsoft.com/office/word/2010/wordprocessingGroup" xmlns:wpi="http://schemas.microsoft.com/office/word/2010/wordprocessingInk" xmlns:wne="http://schemas.microsoft.com/office/word/2006/wordml" xmlns:wps="http://schemas.microsoft.com/office/word/2010/wordprocessingShape" mc:Ignorable="w14 w15 w16se w16cid wp14">
   <w:p>
     <w:pPr>
       <w:pStyle w:val="Piedepgina"/>
@@ -10155,7 +10154,7 @@
 </file>
 
 <file path=word/footnotes.xml><?xml version="1.0" encoding="utf-8"?>
-<w:footnotes xmlns:wpc="http://schemas.microsoft.com/office/word/2010/wordprocessingCanvas" xmlns:cx="http://schemas.microsoft.com/office/drawing/2014/chartex" xmlns:cx1="http://schemas.microsoft.com/office/drawing/2015/9/8/chartex" xmlns:cx2="http://schemas.microsoft.com/office/drawing/2015/10/21/chartex" xmlns:cx3="http://schemas.microsoft.com/office/drawing/2016/5/9/chartex" xmlns:cx4="http://schemas.microsoft.com/office/drawing/2016/5/10/chartex" xmlns:cx5="http://schemas.microsoft.com/office/drawing/2016/5/11/chartex" xmlns:cx6="http://schemas.microsoft.com/office/drawing/2016/5/12/chartex" xmlns:cx7="http://schemas.microsoft.com/office/drawing/2016/5/13/chartex" xmlns:cx8="http://schemas.microsoft.com/office/drawing/2016/5/14/chartex" xmlns:mc="http://schemas.openxmlformats.org/markup-compatibility/2006" xmlns:aink="http://schemas.microsoft.com/office/drawing/2016/ink" xmlns:am3d="http://schemas.microsoft.com/office/drawing/2017/model3d" xmlns:o="urn:schemas-microsoft-com:office:office" xmlns:r="http://schemas.openxmlformats.org/officeDocument/2006/relationships" xmlns:m="http://schemas.openxmlformats.org/officeDocument/2006/math" xmlns:v="urn:schemas-microsoft-com:vml" xmlns:wp14="http://schemas.microsoft.com/office/word/2010/wordprocessingDrawing" xmlns:wp="http://schemas.openxmlformats.org/drawingml/2006/wordprocessingDrawing" xmlns:w10="urn:schemas-microsoft-com:office:word" xmlns:w="http://schemas.openxmlformats.org/wordprocessingml/2006/main" xmlns:w14="http://schemas.microsoft.com/office/word/2010/wordml" xmlns:w15="http://schemas.microsoft.com/office/word/2012/wordml" xmlns:w16cex="http://schemas.microsoft.com/office/word/2018/wordml/cex" xmlns:w16cid="http://schemas.microsoft.com/office/word/2016/wordml/cid" xmlns:w16="http://schemas.microsoft.com/office/word/2018/wordml" xmlns:w16sdtdh="http://schemas.microsoft.com/office/word/2020/wordml/sdtdatahash" xmlns:w16se="http://schemas.microsoft.com/office/word/2015/wordml/symex" xmlns:wpg="http://schemas.microsoft.com/office/word/2010/wordprocessingGroup" xmlns:wpi="http://schemas.microsoft.com/office/word/2010/wordprocessingInk" xmlns:wne="http://schemas.microsoft.com/office/word/2006/wordml" xmlns:wps="http://schemas.microsoft.com/office/word/2010/wordprocessingShape" mc:Ignorable="w14 w15 w16se w16cid w16 w16cex w16sdtdh wp14">
+<w:footnotes xmlns:wpc="http://schemas.microsoft.com/office/word/2010/wordprocessingCanvas" xmlns:cx="http://schemas.microsoft.com/office/drawing/2014/chartex" xmlns:cx1="http://schemas.microsoft.com/office/drawing/2015/9/8/chartex" xmlns:cx2="http://schemas.microsoft.com/office/drawing/2015/10/21/chartex" xmlns:cx3="http://schemas.microsoft.com/office/drawing/2016/5/9/chartex" xmlns:cx4="http://schemas.microsoft.com/office/drawing/2016/5/10/chartex" xmlns:cx5="http://schemas.microsoft.com/office/drawing/2016/5/11/chartex" xmlns:cx6="http://schemas.microsoft.com/office/drawing/2016/5/12/chartex" xmlns:cx7="http://schemas.microsoft.com/office/drawing/2016/5/13/chartex" xmlns:cx8="http://schemas.microsoft.com/office/drawing/2016/5/14/chartex" xmlns:mc="http://schemas.openxmlformats.org/markup-compatibility/2006" xmlns:aink="http://schemas.microsoft.com/office/drawing/2016/ink" xmlns:am3d="http://schemas.microsoft.com/office/drawing/2017/model3d" xmlns:o="urn:schemas-microsoft-com:office:office" xmlns:r="http://schemas.openxmlformats.org/officeDocument/2006/relationships" xmlns:m="http://schemas.openxmlformats.org/officeDocument/2006/math" xmlns:v="urn:schemas-microsoft-com:vml" xmlns:wp14="http://schemas.microsoft.com/office/word/2010/wordprocessingDrawing" xmlns:wp="http://schemas.openxmlformats.org/drawingml/2006/wordprocessingDrawing" xmlns:w10="urn:schemas-microsoft-com:office:word" xmlns:w="http://schemas.openxmlformats.org/wordprocessingml/2006/main" xmlns:w14="http://schemas.microsoft.com/office/word/2010/wordml" xmlns:w15="http://schemas.microsoft.com/office/word/2012/wordml" xmlns:w16cid="http://schemas.microsoft.com/office/word/2016/wordml/cid" xmlns:w16se="http://schemas.microsoft.com/office/word/2015/wordml/symex" xmlns:wpg="http://schemas.microsoft.com/office/word/2010/wordprocessingGroup" xmlns:wpi="http://schemas.microsoft.com/office/word/2010/wordprocessingInk" xmlns:wne="http://schemas.microsoft.com/office/word/2006/wordml" xmlns:wps="http://schemas.microsoft.com/office/word/2010/wordprocessingShape" mc:Ignorable="w14 w15 w16se w16cid wp14">
   <w:footnote w:type="separator" w:id="-1">
     <w:p>
       <w:pPr>
@@ -10180,7 +10179,7 @@
 </file>
 
 <file path=word/header1.xml><?xml version="1.0" encoding="utf-8"?>
-<w:hdr xmlns:wpc="http://schemas.microsoft.com/office/word/2010/wordprocessingCanvas" xmlns:cx="http://schemas.microsoft.com/office/drawing/2014/chartex" xmlns:cx1="http://schemas.microsoft.com/office/drawing/2015/9/8/chartex" xmlns:cx2="http://schemas.microsoft.com/office/drawing/2015/10/21/chartex" xmlns:cx3="http://schemas.microsoft.com/office/drawing/2016/5/9/chartex" xmlns:cx4="http://schemas.microsoft.com/office/drawing/2016/5/10/chartex" xmlns:cx5="http://schemas.microsoft.com/office/drawing/2016/5/11/chartex" xmlns:cx6="http://schemas.microsoft.com/office/drawing/2016/5/12/chartex" xmlns:cx7="http://schemas.microsoft.com/office/drawing/2016/5/13/chartex" xmlns:cx8="http://schemas.microsoft.com/office/drawing/2016/5/14/chartex" xmlns:mc="http://schemas.openxmlformats.org/markup-compatibility/2006" xmlns:aink="http://schemas.microsoft.com/office/drawing/2016/ink" xmlns:am3d="http://schemas.microsoft.com/office/drawing/2017/model3d" xmlns:o="urn:schemas-microsoft-com:office:office" xmlns:r="http://schemas.openxmlformats.org/officeDocument/2006/relationships" xmlns:m="http://schemas.openxmlformats.org/officeDocument/2006/math" xmlns:v="urn:schemas-microsoft-com:vml" xmlns:wp14="http://schemas.microsoft.com/office/word/2010/wordprocessingDrawing" xmlns:wp="http://schemas.openxmlformats.org/drawingml/2006/wordprocessingDrawing" xmlns:w10="urn:schemas-microsoft-com:office:word" xmlns:w="http://schemas.openxmlformats.org/wordprocessingml/2006/main" xmlns:w14="http://schemas.microsoft.com/office/word/2010/wordml" xmlns:w15="http://schemas.microsoft.com/office/word/2012/wordml" xmlns:w16cex="http://schemas.microsoft.com/office/word/2018/wordml/cex" xmlns:w16cid="http://schemas.microsoft.com/office/word/2016/wordml/cid" xmlns:w16="http://schemas.microsoft.com/office/word/2018/wordml" xmlns:w16sdtdh="http://schemas.microsoft.com/office/word/2020/wordml/sdtdatahash" xmlns:w16se="http://schemas.microsoft.com/office/word/2015/wordml/symex" xmlns:wpg="http://schemas.microsoft.com/office/word/2010/wordprocessingGroup" xmlns:wpi="http://schemas.microsoft.com/office/word/2010/wordprocessingInk" xmlns:wne="http://schemas.microsoft.com/office/word/2006/wordml" xmlns:wps="http://schemas.microsoft.com/office/word/2010/wordprocessingShape" mc:Ignorable="w14 w15 w16se w16cid w16 w16cex w16sdtdh wp14">
+<w:hdr xmlns:wpc="http://schemas.microsoft.com/office/word/2010/wordprocessingCanvas" xmlns:cx="http://schemas.microsoft.com/office/drawing/2014/chartex" xmlns:cx1="http://schemas.microsoft.com/office/drawing/2015/9/8/chartex" xmlns:cx2="http://schemas.microsoft.com/office/drawing/2015/10/21/chartex" xmlns:cx3="http://schemas.microsoft.com/office/drawing/2016/5/9/chartex" xmlns:cx4="http://schemas.microsoft.com/office/drawing/2016/5/10/chartex" xmlns:cx5="http://schemas.microsoft.com/office/drawing/2016/5/11/chartex" xmlns:cx6="http://schemas.microsoft.com/office/drawing/2016/5/12/chartex" xmlns:cx7="http://schemas.microsoft.com/office/drawing/2016/5/13/chartex" xmlns:cx8="http://schemas.microsoft.com/office/drawing/2016/5/14/chartex" xmlns:mc="http://schemas.openxmlformats.org/markup-compatibility/2006" xmlns:aink="http://schemas.microsoft.com/office/drawing/2016/ink" xmlns:am3d="http://schemas.microsoft.com/office/drawing/2017/model3d" xmlns:o="urn:schemas-microsoft-com:office:office" xmlns:r="http://schemas.openxmlformats.org/officeDocument/2006/relationships" xmlns:m="http://schemas.openxmlformats.org/officeDocument/2006/math" xmlns:v="urn:schemas-microsoft-com:vml" xmlns:wp14="http://schemas.microsoft.com/office/word/2010/wordprocessingDrawing" xmlns:wp="http://schemas.openxmlformats.org/drawingml/2006/wordprocessingDrawing" xmlns:w10="urn:schemas-microsoft-com:office:word" xmlns:w="http://schemas.openxmlformats.org/wordprocessingml/2006/main" xmlns:w14="http://schemas.microsoft.com/office/word/2010/wordml" xmlns:w15="http://schemas.microsoft.com/office/word/2012/wordml" xmlns:w16cid="http://schemas.microsoft.com/office/word/2016/wordml/cid" xmlns:w16se="http://schemas.microsoft.com/office/word/2015/wordml/symex" xmlns:wpg="http://schemas.microsoft.com/office/word/2010/wordprocessingGroup" xmlns:wpi="http://schemas.microsoft.com/office/word/2010/wordprocessingInk" xmlns:wne="http://schemas.microsoft.com/office/word/2006/wordml" xmlns:wps="http://schemas.microsoft.com/office/word/2010/wordprocessingShape" mc:Ignorable="w14 w15 w16se w16cid wp14">
   <w:p>
     <w:pPr>
       <w:pStyle w:val="Encabezado"/>
@@ -10251,7 +10250,7 @@
 </file>
 
 <file path=word/header2.xml><?xml version="1.0" encoding="utf-8"?>
-<w:hdr xmlns:wpc="http://schemas.microsoft.com/office/word/2010/wordprocessingCanvas" xmlns:cx="http://schemas.microsoft.com/office/drawing/2014/chartex" xmlns:cx1="http://schemas.microsoft.com/office/drawing/2015/9/8/chartex" xmlns:cx2="http://schemas.microsoft.com/office/drawing/2015/10/21/chartex" xmlns:cx3="http://schemas.microsoft.com/office/drawing/2016/5/9/chartex" xmlns:cx4="http://schemas.microsoft.com/office/drawing/2016/5/10/chartex" xmlns:cx5="http://schemas.microsoft.com/office/drawing/2016/5/11/chartex" xmlns:cx6="http://schemas.microsoft.com/office/drawing/2016/5/12/chartex" xmlns:cx7="http://schemas.microsoft.com/office/drawing/2016/5/13/chartex" xmlns:cx8="http://schemas.microsoft.com/office/drawing/2016/5/14/chartex" xmlns:mc="http://schemas.openxmlformats.org/markup-compatibility/2006" xmlns:aink="http://schemas.microsoft.com/office/drawing/2016/ink" xmlns:am3d="http://schemas.microsoft.com/office/drawing/2017/model3d" xmlns:o="urn:schemas-microsoft-com:office:office" xmlns:r="http://schemas.openxmlformats.org/officeDocument/2006/relationships" xmlns:m="http://schemas.openxmlformats.org/officeDocument/2006/math" xmlns:v="urn:schemas-microsoft-com:vml" xmlns:wp14="http://schemas.microsoft.com/office/word/2010/wordprocessingDrawing" xmlns:wp="http://schemas.openxmlformats.org/drawingml/2006/wordprocessingDrawing" xmlns:w10="urn:schemas-microsoft-com:office:word" xmlns:w="http://schemas.openxmlformats.org/wordprocessingml/2006/main" xmlns:w14="http://schemas.microsoft.com/office/word/2010/wordml" xmlns:w15="http://schemas.microsoft.com/office/word/2012/wordml" xmlns:w16cex="http://schemas.microsoft.com/office/word/2018/wordml/cex" xmlns:w16cid="http://schemas.microsoft.com/office/word/2016/wordml/cid" xmlns:w16="http://schemas.microsoft.com/office/word/2018/wordml" xmlns:w16sdtdh="http://schemas.microsoft.com/office/word/2020/wordml/sdtdatahash" xmlns:w16se="http://schemas.microsoft.com/office/word/2015/wordml/symex" xmlns:wpg="http://schemas.microsoft.com/office/word/2010/wordprocessingGroup" xmlns:wpi="http://schemas.microsoft.com/office/word/2010/wordprocessingInk" xmlns:wne="http://schemas.microsoft.com/office/word/2006/wordml" xmlns:wps="http://schemas.microsoft.com/office/word/2010/wordprocessingShape" mc:Ignorable="w14 w15 w16se w16cid w16 w16cex w16sdtdh wp14">
+<w:hdr xmlns:wpc="http://schemas.microsoft.com/office/word/2010/wordprocessingCanvas" xmlns:cx="http://schemas.microsoft.com/office/drawing/2014/chartex" xmlns:cx1="http://schemas.microsoft.com/office/drawing/2015/9/8/chartex" xmlns:cx2="http://schemas.microsoft.com/office/drawing/2015/10/21/chartex" xmlns:cx3="http://schemas.microsoft.com/office/drawing/2016/5/9/chartex" xmlns:cx4="http://schemas.microsoft.com/office/drawing/2016/5/10/chartex" xmlns:cx5="http://schemas.microsoft.com/office/drawing/2016/5/11/chartex" xmlns:cx6="http://schemas.microsoft.com/office/drawing/2016/5/12/chartex" xmlns:cx7="http://schemas.microsoft.com/office/drawing/2016/5/13/chartex" xmlns:cx8="http://schemas.microsoft.com/office/drawing/2016/5/14/chartex" xmlns:mc="http://schemas.openxmlformats.org/markup-compatibility/2006" xmlns:aink="http://schemas.microsoft.com/office/drawing/2016/ink" xmlns:am3d="http://schemas.microsoft.com/office/drawing/2017/model3d" xmlns:o="urn:schemas-microsoft-com:office:office" xmlns:r="http://schemas.openxmlformats.org/officeDocument/2006/relationships" xmlns:m="http://schemas.openxmlformats.org/officeDocument/2006/math" xmlns:v="urn:schemas-microsoft-com:vml" xmlns:wp14="http://schemas.microsoft.com/office/word/2010/wordprocessingDrawing" xmlns:wp="http://schemas.openxmlformats.org/drawingml/2006/wordprocessingDrawing" xmlns:w10="urn:schemas-microsoft-com:office:word" xmlns:w="http://schemas.openxmlformats.org/wordprocessingml/2006/main" xmlns:w14="http://schemas.microsoft.com/office/word/2010/wordml" xmlns:w15="http://schemas.microsoft.com/office/word/2012/wordml" xmlns:w16cid="http://schemas.microsoft.com/office/word/2016/wordml/cid" xmlns:w16se="http://schemas.microsoft.com/office/word/2015/wordml/symex" xmlns:wpg="http://schemas.microsoft.com/office/word/2010/wordprocessingGroup" xmlns:wpi="http://schemas.microsoft.com/office/word/2010/wordprocessingInk" xmlns:wne="http://schemas.microsoft.com/office/word/2006/wordml" xmlns:wps="http://schemas.microsoft.com/office/word/2010/wordprocessingShape" mc:Ignorable="w14 w15 w16se w16cid wp14">
   <w:p>
     <w:pPr>
       <w:pStyle w:val="Encabezado"/>
@@ -10261,7 +10260,7 @@
 </file>
 
 <file path=word/numbering.xml><?xml version="1.0" encoding="utf-8"?>
-<w:numbering xmlns:wpc="http://schemas.microsoft.com/office/word/2010/wordprocessingCanvas" xmlns:cx="http://schemas.microsoft.com/office/drawing/2014/chartex" xmlns:cx1="http://schemas.microsoft.com/office/drawing/2015/9/8/chartex" xmlns:cx2="http://schemas.microsoft.com/office/drawing/2015/10/21/chartex" xmlns:cx3="http://schemas.microsoft.com/office/drawing/2016/5/9/chartex" xmlns:cx4="http://schemas.microsoft.com/office/drawing/2016/5/10/chartex" xmlns:cx5="http://schemas.microsoft.com/office/drawing/2016/5/11/chartex" xmlns:cx6="http://schemas.microsoft.com/office/drawing/2016/5/12/chartex" xmlns:cx7="http://schemas.microsoft.com/office/drawing/2016/5/13/chartex" xmlns:cx8="http://schemas.microsoft.com/office/drawing/2016/5/14/chartex" xmlns:mc="http://schemas.openxmlformats.org/markup-compatibility/2006" xmlns:aink="http://schemas.microsoft.com/office/drawing/2016/ink" xmlns:am3d="http://schemas.microsoft.com/office/drawing/2017/model3d" xmlns:o="urn:schemas-microsoft-com:office:office" xmlns:r="http://schemas.openxmlformats.org/officeDocument/2006/relationships" xmlns:m="http://schemas.openxmlformats.org/officeDocument/2006/math" xmlns:v="urn:schemas-microsoft-com:vml" xmlns:wp14="http://schemas.microsoft.com/office/word/2010/wordprocessingDrawing" xmlns:wp="http://schemas.openxmlformats.org/drawingml/2006/wordprocessingDrawing" xmlns:w10="urn:schemas-microsoft-com:office:word" xmlns:w="http://schemas.openxmlformats.org/wordprocessingml/2006/main" xmlns:w14="http://schemas.microsoft.com/office/word/2010/wordml" xmlns:w15="http://schemas.microsoft.com/office/word/2012/wordml" xmlns:w16cex="http://schemas.microsoft.com/office/word/2018/wordml/cex" xmlns:w16cid="http://schemas.microsoft.com/office/word/2016/wordml/cid" xmlns:w16="http://schemas.microsoft.com/office/word/2018/wordml" xmlns:w16sdtdh="http://schemas.microsoft.com/office/word/2020/wordml/sdtdatahash" xmlns:w16se="http://schemas.microsoft.com/office/word/2015/wordml/symex" xmlns:wpg="http://schemas.microsoft.com/office/word/2010/wordprocessingGroup" xmlns:wpi="http://schemas.microsoft.com/office/word/2010/wordprocessingInk" xmlns:wne="http://schemas.microsoft.com/office/word/2006/wordml" xmlns:wps="http://schemas.microsoft.com/office/word/2010/wordprocessingShape" mc:Ignorable="w14 w15 w16se w16cid w16 w16cex w16sdtdh wp14">
+<w:numbering xmlns:wpc="http://schemas.microsoft.com/office/word/2010/wordprocessingCanvas" xmlns:cx="http://schemas.microsoft.com/office/drawing/2014/chartex" xmlns:cx1="http://schemas.microsoft.com/office/drawing/2015/9/8/chartex" xmlns:cx2="http://schemas.microsoft.com/office/drawing/2015/10/21/chartex" xmlns:cx3="http://schemas.microsoft.com/office/drawing/2016/5/9/chartex" xmlns:cx4="http://schemas.microsoft.com/office/drawing/2016/5/10/chartex" xmlns:cx5="http://schemas.microsoft.com/office/drawing/2016/5/11/chartex" xmlns:cx6="http://schemas.microsoft.com/office/drawing/2016/5/12/chartex" xmlns:cx7="http://schemas.microsoft.com/office/drawing/2016/5/13/chartex" xmlns:cx8="http://schemas.microsoft.com/office/drawing/2016/5/14/chartex" xmlns:mc="http://schemas.openxmlformats.org/markup-compatibility/2006" xmlns:aink="http://schemas.microsoft.com/office/drawing/2016/ink" xmlns:am3d="http://schemas.microsoft.com/office/drawing/2017/model3d" xmlns:o="urn:schemas-microsoft-com:office:office" xmlns:r="http://schemas.openxmlformats.org/officeDocument/2006/relationships" xmlns:m="http://schemas.openxmlformats.org/officeDocument/2006/math" xmlns:v="urn:schemas-microsoft-com:vml" xmlns:wp14="http://schemas.microsoft.com/office/word/2010/wordprocessingDrawing" xmlns:wp="http://schemas.openxmlformats.org/drawingml/2006/wordprocessingDrawing" xmlns:w10="urn:schemas-microsoft-com:office:word" xmlns:w="http://schemas.openxmlformats.org/wordprocessingml/2006/main" xmlns:w14="http://schemas.microsoft.com/office/word/2010/wordml" xmlns:w15="http://schemas.microsoft.com/office/word/2012/wordml" xmlns:w16cid="http://schemas.microsoft.com/office/word/2016/wordml/cid" xmlns:w16se="http://schemas.microsoft.com/office/word/2015/wordml/symex" xmlns:wpg="http://schemas.microsoft.com/office/word/2010/wordprocessingGroup" xmlns:wpi="http://schemas.microsoft.com/office/word/2010/wordprocessingInk" xmlns:wne="http://schemas.microsoft.com/office/word/2006/wordml" xmlns:wps="http://schemas.microsoft.com/office/word/2010/wordprocessingShape" mc:Ignorable="w14 w15 w16se w16cid wp14">
   <w:abstractNum w:abstractNumId="0" w15:restartNumberingAfterBreak="0">
     <w:nsid w:val="09275792"/>
     <w:multiLevelType w:val="hybridMultilevel"/>
@@ -12464,7 +12463,7 @@
 </file>
 
 <file path=word/styles.xml><?xml version="1.0" encoding="utf-8"?>
-<w:styles xmlns:mc="http://schemas.openxmlformats.org/markup-compatibility/2006" xmlns:r="http://schemas.openxmlformats.org/officeDocument/2006/relationships" xmlns:w="http://schemas.openxmlformats.org/wordprocessingml/2006/main" xmlns:w14="http://schemas.microsoft.com/office/word/2010/wordml" xmlns:w15="http://schemas.microsoft.com/office/word/2012/wordml" xmlns:w16cex="http://schemas.microsoft.com/office/word/2018/wordml/cex" xmlns:w16cid="http://schemas.microsoft.com/office/word/2016/wordml/cid" xmlns:w16="http://schemas.microsoft.com/office/word/2018/wordml" xmlns:w16sdtdh="http://schemas.microsoft.com/office/word/2020/wordml/sdtdatahash" xmlns:w16se="http://schemas.microsoft.com/office/word/2015/wordml/symex" mc:Ignorable="w14 w15 w16se w16cid w16 w16cex w16sdtdh">
+<w:styles xmlns:mc="http://schemas.openxmlformats.org/markup-compatibility/2006" xmlns:r="http://schemas.openxmlformats.org/officeDocument/2006/relationships" xmlns:w="http://schemas.openxmlformats.org/wordprocessingml/2006/main" xmlns:w14="http://schemas.microsoft.com/office/word/2010/wordml" xmlns:w15="http://schemas.microsoft.com/office/word/2012/wordml" xmlns:w16cid="http://schemas.microsoft.com/office/word/2016/wordml/cid" xmlns:w16se="http://schemas.microsoft.com/office/word/2015/wordml/symex" mc:Ignorable="w14 w15 w16se w16cid">
   <w:docDefaults>
     <w:rPrDefault>
       <w:rPr>
@@ -12480,7 +12479,7 @@
       </w:pPr>
     </w:pPrDefault>
   </w:docDefaults>
-  <w:latentStyles w:defLockedState="0" w:defUIPriority="99" w:defSemiHidden="0" w:defUnhideWhenUsed="0" w:defQFormat="0" w:count="376">
+  <w:latentStyles w:defLockedState="0" w:defUIPriority="99" w:defSemiHidden="0" w:defUnhideWhenUsed="0" w:defQFormat="0" w:count="375">
     <w:lsdException w:name="Normal" w:uiPriority="0" w:qFormat="1"/>
     <w:lsdException w:name="heading 1" w:uiPriority="9" w:qFormat="1"/>
     <w:lsdException w:name="heading 2" w:semiHidden="1" w:uiPriority="9" w:unhideWhenUsed="1" w:qFormat="1"/>
@@ -12856,7 +12855,6 @@
     <w:lsdException w:name="Smart Hyperlink" w:semiHidden="1" w:unhideWhenUsed="1"/>
     <w:lsdException w:name="Hashtag" w:semiHidden="1" w:unhideWhenUsed="1"/>
     <w:lsdException w:name="Unresolved Mention" w:semiHidden="1" w:unhideWhenUsed="1"/>
-    <w:lsdException w:name="Smart Link" w:semiHidden="1" w:unhideWhenUsed="1"/>
   </w:latentStyles>
   <w:style w:type="paragraph" w:default="1" w:styleId="Normal">
     <w:name w:val="Normal"/>
@@ -13708,7 +13706,7 @@
 </file>
 
 <file path=customXml/itemProps1.xml><?xml version="1.0" encoding="utf-8"?>
-<ds:datastoreItem xmlns:ds="http://schemas.openxmlformats.org/officeDocument/2006/customXml" ds:itemID="{920626AA-649C-4C4F-9829-43819B93E702}">
+<ds:datastoreItem xmlns:ds="http://schemas.openxmlformats.org/officeDocument/2006/customXml" ds:itemID="{3C24C43D-225A-4E19-852A-4DD41ECE7038}">
   <ds:schemaRefs>
     <ds:schemaRef ds:uri="http://schemas.openxmlformats.org/officeDocument/2006/bibliography"/>
   </ds:schemaRefs>

</xml_diff>